<commit_message>
minor update on the report doc
</commit_message>
<xml_diff>
--- a/Project Report 2.docx
+++ b/Project Report 2.docx
@@ -36,10 +36,7 @@
         <w:t>)</w:t>
       </w:r>
     </w:p>
-    <w:p>
-      <w:bookmarkStart w:id="0" w:name="_GoBack"/>
-      <w:bookmarkEnd w:id="0"/>
-    </w:p>
+    <w:p/>
     <w:p>
       <w:r>
         <w:t>Step 3:</w:t>
@@ -318,6 +315,65 @@
       <w:r>
         <w:t>Implement multiple transaction support. Commit may overwrite the resources other transaction written. Need to implement dirty bits to make sure commit only updates the changed resources.</w:t>
       </w:r>
+    </w:p>
+    <w:p>
+      <w:pPr>
+        <w:pStyle w:val="ListParagraph"/>
+      </w:pPr>
+    </w:p>
+    <w:p>
+      <w:pPr>
+        <w:pStyle w:val="ListParagraph"/>
+        <w:ind w:left="0"/>
+        <w:jc w:val="both"/>
+      </w:pPr>
+      <w:r>
+        <w:t>Note:</w:t>
+      </w:r>
+    </w:p>
+    <w:p>
+      <w:pPr>
+        <w:pStyle w:val="ListParagraph"/>
+        <w:ind w:left="0"/>
+        <w:jc w:val="both"/>
+      </w:pPr>
+    </w:p>
+    <w:p>
+      <w:pPr>
+        <w:pStyle w:val="ListParagraph"/>
+        <w:ind w:left="0"/>
+        <w:jc w:val="both"/>
+      </w:pPr>
+      <w:r>
+        <w:lastRenderedPageBreak/>
+        <w:t xml:space="preserve">We will change the current persistence code to have Page concept, which will be used for supporting two phase commit. Current method </w:t>
+      </w:r>
+      <w:proofErr w:type="spellStart"/>
+      <w:r>
+        <w:t>WriteTable</w:t>
+      </w:r>
+      <w:proofErr w:type="spellEnd"/>
+      <w:r>
+        <w:t xml:space="preserve"> will replaced by two new methods: </w:t>
+      </w:r>
+      <w:proofErr w:type="spellStart"/>
+      <w:r>
+        <w:t>WritePage</w:t>
+      </w:r>
+      <w:proofErr w:type="spellEnd"/>
+      <w:r>
+        <w:t xml:space="preserve"> and </w:t>
+      </w:r>
+      <w:proofErr w:type="spellStart"/>
+      <w:r>
+        <w:t>CommitPage</w:t>
+      </w:r>
+      <w:proofErr w:type="spellEnd"/>
+      <w:r>
+        <w:t>. However, this change hasn’t been checked in yet.</w:t>
+      </w:r>
+      <w:bookmarkStart w:id="0" w:name="_GoBack"/>
+      <w:bookmarkEnd w:id="0"/>
     </w:p>
     <w:sectPr>
       <w:pgSz w:w="12240" w:h="15840"/>

</xml_diff>

<commit_message>
add the xa open spec
</commit_message>
<xml_diff>
--- a/Project Report 2.docx
+++ b/Project Report 2.docx
@@ -25,10 +25,18 @@
       </w:r>
       <w:proofErr w:type="spellEnd"/>
       <w:r>
-        <w:t>), Weili Liu(</w:t>
+        <w:t xml:space="preserve">), </w:t>
       </w:r>
       <w:proofErr w:type="spellStart"/>
       <w:r>
+        <w:t>Weili</w:t>
+      </w:r>
+      <w:proofErr w:type="spellEnd"/>
+      <w:r>
+        <w:t xml:space="preserve"> Liu(</w:t>
+      </w:r>
+      <w:proofErr w:type="spellStart"/>
+      <w:r>
         <w:t>weilil</w:t>
       </w:r>
       <w:proofErr w:type="spellEnd"/>
@@ -90,21 +98,39 @@
         <w:rPr>
           <w:b/>
         </w:rPr>
-        <w:t>(the actual implementation) rl1[x]</w:t>
+        <w:t>(the</w:t>
+      </w:r>
+      <w:r>
+        <w:rPr>
+          <w:b/>
+        </w:rPr>
+        <w:t xml:space="preserve"> actual implementation) ul1[x]</w:t>
       </w:r>
       <w:proofErr w:type="gramStart"/>
       <w:r>
         <w:rPr>
           <w:b/>
         </w:rPr>
-        <w:t>,(</w:t>
+        <w:t>,</w:t>
+      </w:r>
+      <w:r>
+        <w:rPr>
+          <w:b/>
+        </w:rPr>
+        <w:t xml:space="preserve"> </w:t>
+      </w:r>
+      <w:r>
+        <w:rPr>
+          <w:b/>
+        </w:rPr>
+        <w:t>,wl1</w:t>
       </w:r>
       <w:proofErr w:type="gramEnd"/>
       <w:r>
         <w:rPr>
           <w:b/>
         </w:rPr>
-        <w:t>url1[x],ul1[x]), (uul1[x],wl1[x])</w:t>
+        <w:t>[x]</w:t>
       </w:r>
     </w:p>
     <w:p>
@@ -129,129 +155,133 @@
         <w:rPr>
           <w:b/>
         </w:rPr>
-        <w:t xml:space="preserve"> rl1[x], rl2[x], (url1[x]</w:t>
-      </w:r>
+        <w:t xml:space="preserve"> u</w:t>
+      </w:r>
+      <w:r>
+        <w:rPr>
+          <w:b/>
+        </w:rPr>
+        <w:t xml:space="preserve">l1[x], rl2[x], </w:t>
+      </w:r>
+      <w:r>
+        <w:rPr>
+          <w:b/>
+          <w:i/>
+        </w:rPr>
+        <w:t>(transaction 1 blocked here)</w:t>
+      </w:r>
+      <w:r>
+        <w:rPr>
+          <w:b/>
+        </w:rPr>
+        <w:t xml:space="preserve">, url2[x], </w:t>
+      </w:r>
+      <w:r>
+        <w:rPr>
+          <w:b/>
+        </w:rPr>
+        <w:t>wl1[x]</w:t>
+      </w:r>
+    </w:p>
+    <w:p>
+      <w:pPr>
+        <w:rPr>
+          <w:b/>
+        </w:rPr>
+      </w:pPr>
       <w:proofErr w:type="gramStart"/>
       <w:r>
         <w:rPr>
           <w:b/>
         </w:rPr>
-        <w:t>,ul1</w:t>
+        <w:t>rl1[x], rl2[x], wl3[x], wl1[x], url2[x], uwl1[x]</w:t>
+      </w:r>
+      <w:r>
+        <w:rPr>
+          <w:b/>
+        </w:rPr>
+        <w:sym w:font="Wingdings" w:char="F0E0"/>
+      </w:r>
+      <w:r>
+        <w:rPr>
+          <w:b/>
+        </w:rPr>
+        <w:t xml:space="preserve"> u</w:t>
+      </w:r>
+      <w:r>
+        <w:rPr>
+          <w:b/>
+        </w:rPr>
+        <w:t xml:space="preserve">l1[x], rl2[x], </w:t>
+      </w:r>
+      <w:r>
+        <w:rPr>
+          <w:b/>
+          <w:i/>
+        </w:rPr>
+        <w:t>(transaction 3 blocked here)</w:t>
+      </w:r>
+      <w:r>
+        <w:rPr>
+          <w:b/>
+        </w:rPr>
+        <w:t>.</w:t>
       </w:r>
       <w:proofErr w:type="gramEnd"/>
       <w:r>
         <w:rPr>
           <w:b/>
         </w:rPr>
-        <w:t xml:space="preserve">[x]) </w:t>
+        <w:t xml:space="preserve"> </w:t>
       </w:r>
       <w:r>
         <w:rPr>
           <w:b/>
           <w:i/>
         </w:rPr>
-        <w:t>(transaction 1 blocked here)</w:t>
-      </w:r>
-      <w:r>
-        <w:rPr>
-          <w:b/>
-        </w:rPr>
-        <w:t>, url2[x], (uul1[x],wl1[x])</w:t>
-      </w:r>
-    </w:p>
-    <w:p>
-      <w:pPr>
-        <w:rPr>
-          <w:b/>
-        </w:rPr>
-      </w:pPr>
+        <w:t>(</w:t>
+      </w:r>
       <w:proofErr w:type="gramStart"/>
       <w:r>
         <w:rPr>
           <w:b/>
-        </w:rPr>
-        <w:t>rl1[x], rl2[x], wl3[x], wl1[x], url2[x], uwl1[x]</w:t>
-      </w:r>
-      <w:r>
-        <w:rPr>
-          <w:b/>
-        </w:rPr>
-        <w:sym w:font="Wingdings" w:char="F0E0"/>
-      </w:r>
-      <w:r>
-        <w:rPr>
-          <w:b/>
-        </w:rPr>
-        <w:t xml:space="preserve"> rl1[x], rl2[x], </w:t>
-      </w:r>
-      <w:r>
-        <w:rPr>
-          <w:b/>
           <w:i/>
         </w:rPr>
-        <w:t>(transaction 3 blocked here)</w:t>
-      </w:r>
-      <w:r>
-        <w:rPr>
-          <w:b/>
-        </w:rPr>
-        <w:t>.</w:t>
+        <w:t>transaction</w:t>
       </w:r>
       <w:proofErr w:type="gramEnd"/>
       <w:r>
         <w:rPr>
           <w:b/>
-        </w:rPr>
-        <w:t xml:space="preserve"> (url1[x]</w:t>
-      </w:r>
-      <w:proofErr w:type="gramStart"/>
-      <w:r>
-        <w:rPr>
-          <w:b/>
-        </w:rPr>
-        <w:t>,ul1</w:t>
-      </w:r>
-      <w:proofErr w:type="gramEnd"/>
-      <w:r>
-        <w:rPr>
-          <w:b/>
-        </w:rPr>
-        <w:t xml:space="preserve">[x]) </w:t>
-      </w:r>
-      <w:r>
-        <w:rPr>
-          <w:b/>
           <w:i/>
         </w:rPr>
-        <w:t>(</w:t>
-      </w:r>
-      <w:proofErr w:type="gramStart"/>
-      <w:r>
-        <w:rPr>
-          <w:b/>
-          <w:i/>
-        </w:rPr>
-        <w:t>transaction</w:t>
-      </w:r>
-      <w:proofErr w:type="gramEnd"/>
-      <w:r>
-        <w:rPr>
-          <w:b/>
-          <w:i/>
-        </w:rPr>
         <w:t xml:space="preserve"> 1 blocked here)</w:t>
       </w:r>
       <w:r>
         <w:rPr>
           <w:b/>
         </w:rPr>
-        <w:t>, url2[x], (uul1[x],wl1[x]), uwl1[x], wl3[x]</w:t>
+        <w:t>, url2[x], w</w:t>
+      </w:r>
+      <w:r>
+        <w:rPr>
+          <w:b/>
+        </w:rPr>
+        <w:t>l1[x]</w:t>
+      </w:r>
+      <w:r>
+        <w:rPr>
+          <w:b/>
+        </w:rPr>
+        <w:t>, uwl1[x], wl3[x]</w:t>
       </w:r>
     </w:p>
     <w:p>
       <w:r>
         <w:t>Step 4:</w:t>
       </w:r>
+      <w:bookmarkStart w:id="0" w:name="_GoBack"/>
+      <w:bookmarkEnd w:id="0"/>
     </w:p>
     <w:p>
       <w:r>
@@ -372,8 +402,6 @@
       <w:r>
         <w:t>. However, this change hasn’t been checked in yet.</w:t>
       </w:r>
-      <w:bookmarkStart w:id="0" w:name="_GoBack"/>
-      <w:bookmarkEnd w:id="0"/>
     </w:p>
     <w:sectPr>
       <w:pgSz w:w="12240" w:h="15840"/>

</xml_diff>